<commit_message>
NRZI IS IN THE HOUSE
</commit_message>
<xml_diff>
--- a/Hardware Specs/System Interrupts.docx
+++ b/Hardware Specs/System Interrupts.docx
@@ -133,7 +133,15 @@
                 <w:sz w:val="32"/>
                 <w:szCs w:val="32"/>
               </w:rPr>
-              <w:t>TX</w:t>
+              <w:t>T</w:t>
+            </w:r>
+            <w:r>
+              <w:rPr>
+                <w:rFonts w:ascii="Times New Roman" w:hAnsi="Times New Roman" w:cs="Times New Roman"/>
+                <w:sz w:val="32"/>
+                <w:szCs w:val="32"/>
+              </w:rPr>
+              <w:t>X</w:t>
             </w:r>
           </w:p>
         </w:tc>
@@ -235,7 +243,15 @@
                 <w:sz w:val="28"/>
                 <w:szCs w:val="28"/>
               </w:rPr>
-              <w:t>9-1</w:t>
+              <w:t>2</w:t>
+            </w:r>
+            <w:r>
+              <w:rPr>
+                <w:rFonts w:ascii="Times New Roman" w:hAnsi="Times New Roman" w:cs="Times New Roman"/>
+                <w:sz w:val="28"/>
+                <w:szCs w:val="28"/>
+              </w:rPr>
+              <w:t>-1</w:t>
             </w:r>
             <w:r>
               <w:rPr>
@@ -245,7 +261,7 @@
                 <w:sz w:val="28"/>
                 <w:szCs w:val="28"/>
               </w:rPr>
-              <w:t xml:space="preserve"> (1</w:t>
+              <w:t xml:space="preserve"> (</w:t>
             </w:r>
             <w:r>
               <w:rPr>
@@ -255,7 +271,7 @@
                 <w:sz w:val="28"/>
                 <w:szCs w:val="28"/>
               </w:rPr>
-              <w:t>0</w:t>
+              <w:t>40</w:t>
             </w:r>
             <w:r>
               <w:rPr>
@@ -360,7 +376,7 @@
                 <w:sz w:val="28"/>
                 <w:szCs w:val="28"/>
               </w:rPr>
-              <w:t>100</w:t>
+              <w:t>400</w:t>
             </w:r>
           </w:p>
         </w:tc>
@@ -396,7 +412,6 @@
             <w:vMerge/>
             <w:tcBorders>
               <w:left w:val="single" w:sz="12" w:space="0" w:color="auto"/>
-              <w:bottom w:val="single" w:sz="12" w:space="0" w:color="auto"/>
               <w:right w:val="single" w:sz="12" w:space="0" w:color="auto"/>
             </w:tcBorders>
             <w:vAlign w:val="center"/>
@@ -417,7 +432,7 @@
             <w:tcW w:w="1251" w:type="pct"/>
             <w:tcBorders>
               <w:left w:val="single" w:sz="12" w:space="0" w:color="auto"/>
-              <w:bottom w:val="single" w:sz="12" w:space="0" w:color="auto"/>
+              <w:bottom w:val="single" w:sz="4" w:space="0" w:color="auto"/>
             </w:tcBorders>
             <w:vAlign w:val="center"/>
           </w:tcPr>
@@ -440,41 +455,29 @@
           <w:tcPr>
             <w:tcW w:w="2211" w:type="pct"/>
             <w:tcBorders>
-              <w:bottom w:val="single" w:sz="12" w:space="0" w:color="auto"/>
-              <w:right w:val="single" w:sz="12" w:space="0" w:color="auto"/>
-            </w:tcBorders>
-            <w:vAlign w:val="center"/>
-          </w:tcPr>
-          <w:p>
-            <w:pPr>
-              <w:jc w:val="center"/>
-              <w:rPr>
-                <w:rFonts w:ascii="Times New Roman" w:hAnsi="Times New Roman" w:cs="Times New Roman"/>
-              </w:rPr>
-            </w:pPr>
-            <w:r>
-              <w:rPr>
-                <w:rFonts w:ascii="Times New Roman" w:hAnsi="Times New Roman" w:cs="Times New Roman"/>
-              </w:rPr>
-              <w:t xml:space="preserve">This period timer is used for the DAC to reference how long to hold a value for </w:t>
-            </w:r>
-            <w:r>
-              <w:rPr>
-                <w:rFonts w:ascii="Times New Roman" w:hAnsi="Times New Roman" w:cs="Times New Roman"/>
-              </w:rPr>
-              <w:t>outpu</w:t>
-            </w:r>
-            <w:r>
-              <w:rPr>
-                <w:rFonts w:ascii="Times New Roman" w:hAnsi="Times New Roman" w:cs="Times New Roman"/>
-              </w:rPr>
-              <w:t xml:space="preserve">t </w:t>
-            </w:r>
-            <w:r>
-              <w:rPr>
-                <w:rFonts w:ascii="Times New Roman" w:hAnsi="Times New Roman" w:cs="Times New Roman"/>
-              </w:rPr>
-              <w:t>wave generation.</w:t>
+              <w:bottom w:val="single" w:sz="4" w:space="0" w:color="auto"/>
+              <w:right w:val="single" w:sz="12" w:space="0" w:color="auto"/>
+            </w:tcBorders>
+            <w:vAlign w:val="center"/>
+          </w:tcPr>
+          <w:p>
+            <w:pPr>
+              <w:jc w:val="center"/>
+              <w:rPr>
+                <w:rFonts w:ascii="Times New Roman" w:hAnsi="Times New Roman" w:cs="Times New Roman"/>
+              </w:rPr>
+            </w:pPr>
+            <w:r>
+              <w:rPr>
+                <w:rFonts w:ascii="Times New Roman" w:hAnsi="Times New Roman" w:cs="Times New Roman"/>
+              </w:rPr>
+              <w:t xml:space="preserve">Using Timer 2 </w:t>
+            </w:r>
+            <w:r>
+              <w:rPr>
+                <w:rFonts w:ascii="Times New Roman" w:hAnsi="Times New Roman" w:cs="Times New Roman"/>
+              </w:rPr>
+              <w:t>global interrupt to trigger for DAC to progress through sine wave.</w:t>
             </w:r>
           </w:p>
         </w:tc>
@@ -507,76 +510,46 @@
         <w:tc>
           <w:tcPr>
             <w:tcW w:w="788" w:type="pct"/>
-            <w:vMerge w:val="restart"/>
-            <w:tcBorders>
-              <w:top w:val="single" w:sz="12" w:space="0" w:color="auto"/>
-              <w:left w:val="single" w:sz="12" w:space="0" w:color="auto"/>
-              <w:right w:val="single" w:sz="12" w:space="0" w:color="auto"/>
-            </w:tcBorders>
-            <w:vAlign w:val="center"/>
-          </w:tcPr>
-          <w:p>
-            <w:pPr>
-              <w:jc w:val="center"/>
-              <w:rPr>
-                <w:rFonts w:ascii="Times New Roman" w:hAnsi="Times New Roman" w:cs="Times New Roman"/>
-                <w:sz w:val="32"/>
-                <w:szCs w:val="32"/>
-              </w:rPr>
-            </w:pPr>
-            <w:r>
-              <w:rPr>
-                <w:rFonts w:ascii="Times New Roman" w:hAnsi="Times New Roman" w:cs="Times New Roman"/>
-                <w:sz w:val="32"/>
-                <w:szCs w:val="32"/>
-              </w:rPr>
-              <w:t>Tim</w:t>
-            </w:r>
-            <w:r>
-              <w:rPr>
-                <w:rFonts w:ascii="Times New Roman" w:hAnsi="Times New Roman" w:cs="Times New Roman"/>
-                <w:sz w:val="32"/>
-                <w:szCs w:val="32"/>
-              </w:rPr>
-              <w:t>3</w:t>
-            </w:r>
+            <w:vMerge/>
+            <w:tcBorders>
+              <w:left w:val="single" w:sz="12" w:space="0" w:color="auto"/>
+              <w:bottom w:val="single" w:sz="12" w:space="0" w:color="auto"/>
+              <w:right w:val="single" w:sz="12" w:space="0" w:color="auto"/>
+            </w:tcBorders>
+            <w:vAlign w:val="center"/>
+          </w:tcPr>
+          <w:p>
+            <w:pPr>
+              <w:jc w:val="center"/>
+              <w:rPr>
+                <w:rFonts w:ascii="Times New Roman" w:hAnsi="Times New Roman" w:cs="Times New Roman"/>
+                <w:sz w:val="32"/>
+                <w:szCs w:val="32"/>
+              </w:rPr>
+            </w:pPr>
           </w:p>
         </w:tc>
         <w:tc>
           <w:tcPr>
             <w:tcW w:w="1251" w:type="pct"/>
             <w:tcBorders>
-              <w:top w:val="single" w:sz="12" w:space="0" w:color="auto"/>
-              <w:left w:val="single" w:sz="12" w:space="0" w:color="auto"/>
-            </w:tcBorders>
-            <w:vAlign w:val="center"/>
-          </w:tcPr>
-          <w:p>
-            <w:pPr>
-              <w:jc w:val="center"/>
-              <w:rPr>
-                <w:rFonts w:ascii="Times New Roman" w:hAnsi="Times New Roman" w:cs="Times New Roman"/>
-              </w:rPr>
-            </w:pPr>
-            <w:r>
-              <w:rPr>
-                <w:rFonts w:ascii="Times New Roman" w:hAnsi="Times New Roman" w:cs="Times New Roman"/>
-              </w:rPr>
-              <w:t>Pre-Scaler</w:t>
-            </w:r>
-          </w:p>
-          <w:p>
-            <w:pPr>
-              <w:jc w:val="center"/>
-              <w:rPr>
-                <w:rFonts w:ascii="Times New Roman" w:hAnsi="Times New Roman" w:cs="Times New Roman"/>
-              </w:rPr>
-            </w:pPr>
-            <w:r>
-              <w:rPr>
-                <w:rFonts w:ascii="Times New Roman" w:hAnsi="Times New Roman" w:cs="Times New Roman"/>
-              </w:rPr>
-              <w:t>(Effective Frequency)</w:t>
+              <w:left w:val="single" w:sz="12" w:space="0" w:color="auto"/>
+              <w:bottom w:val="single" w:sz="12" w:space="0" w:color="auto"/>
+            </w:tcBorders>
+            <w:vAlign w:val="center"/>
+          </w:tcPr>
+          <w:p>
+            <w:pPr>
+              <w:jc w:val="center"/>
+              <w:rPr>
+                <w:rFonts w:ascii="Times New Roman" w:hAnsi="Times New Roman" w:cs="Times New Roman"/>
+              </w:rPr>
+            </w:pPr>
+            <w:r>
+              <w:rPr>
+                <w:rFonts w:ascii="Times New Roman" w:hAnsi="Times New Roman" w:cs="Times New Roman"/>
+              </w:rPr>
+              <w:t>GPIO</w:t>
             </w:r>
           </w:p>
         </w:tc>
@@ -584,35 +557,23 @@
           <w:tcPr>
             <w:tcW w:w="2211" w:type="pct"/>
             <w:tcBorders>
-              <w:top w:val="single" w:sz="12" w:space="0" w:color="auto"/>
-              <w:right w:val="single" w:sz="12" w:space="0" w:color="auto"/>
-            </w:tcBorders>
-            <w:vAlign w:val="center"/>
-          </w:tcPr>
-          <w:p>
-            <w:pPr>
-              <w:jc w:val="center"/>
-              <w:rPr>
-                <w:rFonts w:ascii="Times New Roman" w:hAnsi="Times New Roman" w:cs="Times New Roman"/>
-              </w:rPr>
-            </w:pPr>
-            <w:r>
-              <w:rPr>
-                <w:rFonts w:ascii="Times New Roman" w:hAnsi="Times New Roman" w:cs="Times New Roman"/>
-                <w:sz w:val="28"/>
-                <w:szCs w:val="28"/>
-              </w:rPr>
-              <w:t>90-1</w:t>
-            </w:r>
-            <w:r>
-              <w:rPr>
-                <w:rFonts w:ascii="Times New Roman" w:hAnsi="Times New Roman" w:cs="Times New Roman"/>
-                <w:i/>
-                <w:iCs/>
-                <w:sz w:val="28"/>
-                <w:szCs w:val="28"/>
-              </w:rPr>
-              <w:t xml:space="preserve"> (1MHz)</w:t>
+              <w:bottom w:val="single" w:sz="12" w:space="0" w:color="auto"/>
+              <w:right w:val="single" w:sz="12" w:space="0" w:color="auto"/>
+            </w:tcBorders>
+            <w:vAlign w:val="center"/>
+          </w:tcPr>
+          <w:p>
+            <w:pPr>
+              <w:jc w:val="center"/>
+              <w:rPr>
+                <w:rFonts w:ascii="Times New Roman" w:hAnsi="Times New Roman" w:cs="Times New Roman"/>
+              </w:rPr>
+            </w:pPr>
+            <w:r>
+              <w:rPr>
+                <w:rFonts w:ascii="Times New Roman" w:hAnsi="Times New Roman" w:cs="Times New Roman"/>
+              </w:rPr>
+              <w:t xml:space="preserve">PA15 (No Input/Output) </w:t>
             </w:r>
           </w:p>
         </w:tc>
@@ -645,44 +606,76 @@
         <w:tc>
           <w:tcPr>
             <w:tcW w:w="788" w:type="pct"/>
-            <w:vMerge/>
-            <w:tcBorders>
-              <w:left w:val="single" w:sz="12" w:space="0" w:color="auto"/>
-              <w:right w:val="single" w:sz="12" w:space="0" w:color="auto"/>
-            </w:tcBorders>
-            <w:vAlign w:val="center"/>
-          </w:tcPr>
-          <w:p>
-            <w:pPr>
-              <w:jc w:val="center"/>
-              <w:rPr>
-                <w:rFonts w:ascii="Times New Roman" w:hAnsi="Times New Roman" w:cs="Times New Roman"/>
-                <w:sz w:val="32"/>
-                <w:szCs w:val="32"/>
-              </w:rPr>
-            </w:pPr>
+            <w:vMerge w:val="restart"/>
+            <w:tcBorders>
+              <w:top w:val="single" w:sz="12" w:space="0" w:color="auto"/>
+              <w:left w:val="single" w:sz="12" w:space="0" w:color="auto"/>
+              <w:right w:val="single" w:sz="12" w:space="0" w:color="auto"/>
+            </w:tcBorders>
+            <w:vAlign w:val="center"/>
+          </w:tcPr>
+          <w:p>
+            <w:pPr>
+              <w:jc w:val="center"/>
+              <w:rPr>
+                <w:rFonts w:ascii="Times New Roman" w:hAnsi="Times New Roman" w:cs="Times New Roman"/>
+                <w:sz w:val="32"/>
+                <w:szCs w:val="32"/>
+              </w:rPr>
+            </w:pPr>
+            <w:r>
+              <w:rPr>
+                <w:rFonts w:ascii="Times New Roman" w:hAnsi="Times New Roman" w:cs="Times New Roman"/>
+                <w:sz w:val="32"/>
+                <w:szCs w:val="32"/>
+              </w:rPr>
+              <w:t>Tim</w:t>
+            </w:r>
+            <w:r>
+              <w:rPr>
+                <w:rFonts w:ascii="Times New Roman" w:hAnsi="Times New Roman" w:cs="Times New Roman"/>
+                <w:sz w:val="32"/>
+                <w:szCs w:val="32"/>
+              </w:rPr>
+              <w:t>3</w:t>
+            </w:r>
           </w:p>
         </w:tc>
         <w:tc>
           <w:tcPr>
             <w:tcW w:w="1251" w:type="pct"/>
             <w:tcBorders>
-              <w:left w:val="single" w:sz="12" w:space="0" w:color="auto"/>
-            </w:tcBorders>
-            <w:vAlign w:val="center"/>
-          </w:tcPr>
-          <w:p>
-            <w:pPr>
-              <w:jc w:val="center"/>
-              <w:rPr>
-                <w:rFonts w:ascii="Times New Roman" w:hAnsi="Times New Roman" w:cs="Times New Roman"/>
-              </w:rPr>
-            </w:pPr>
-            <w:r>
-              <w:rPr>
-                <w:rFonts w:ascii="Times New Roman" w:hAnsi="Times New Roman" w:cs="Times New Roman"/>
-              </w:rPr>
-              <w:t>Reload Count</w:t>
+              <w:top w:val="single" w:sz="12" w:space="0" w:color="auto"/>
+              <w:left w:val="single" w:sz="12" w:space="0" w:color="auto"/>
+            </w:tcBorders>
+            <w:vAlign w:val="center"/>
+          </w:tcPr>
+          <w:p>
+            <w:pPr>
+              <w:jc w:val="center"/>
+              <w:rPr>
+                <w:rFonts w:ascii="Times New Roman" w:hAnsi="Times New Roman" w:cs="Times New Roman"/>
+              </w:rPr>
+            </w:pPr>
+            <w:r>
+              <w:rPr>
+                <w:rFonts w:ascii="Times New Roman" w:hAnsi="Times New Roman" w:cs="Times New Roman"/>
+              </w:rPr>
+              <w:t>Pre-Scaler</w:t>
+            </w:r>
+          </w:p>
+          <w:p>
+            <w:pPr>
+              <w:jc w:val="center"/>
+              <w:rPr>
+                <w:rFonts w:ascii="Times New Roman" w:hAnsi="Times New Roman" w:cs="Times New Roman"/>
+              </w:rPr>
+            </w:pPr>
+            <w:r>
+              <w:rPr>
+                <w:rFonts w:ascii="Times New Roman" w:hAnsi="Times New Roman" w:cs="Times New Roman"/>
+              </w:rPr>
+              <w:t>(Effective Frequency)</w:t>
             </w:r>
           </w:p>
         </w:tc>
@@ -690,6 +683,7 @@
           <w:tcPr>
             <w:tcW w:w="2211" w:type="pct"/>
             <w:tcBorders>
+              <w:top w:val="single" w:sz="12" w:space="0" w:color="auto"/>
               <w:right w:val="single" w:sz="12" w:space="0" w:color="auto"/>
             </w:tcBorders>
             <w:vAlign w:val="center"/>
@@ -707,7 +701,25 @@
                 <w:sz w:val="28"/>
                 <w:szCs w:val="28"/>
               </w:rPr>
-              <w:t>828</w:t>
+              <w:t>80</w:t>
+            </w:r>
+            <w:r>
+              <w:rPr>
+                <w:rFonts w:ascii="Times New Roman" w:hAnsi="Times New Roman" w:cs="Times New Roman"/>
+                <w:sz w:val="28"/>
+                <w:szCs w:val="28"/>
+              </w:rPr>
+              <w:t>-1</w:t>
+            </w:r>
+            <w:r>
+              <w:rPr>
+                <w:rFonts w:ascii="Times New Roman" w:hAnsi="Times New Roman" w:cs="Times New Roman"/>
+                <w:i/>
+                <w:iCs/>
+                <w:sz w:val="28"/>
+                <w:szCs w:val="28"/>
+              </w:rPr>
+              <w:t xml:space="preserve"> (1MHz)</w:t>
             </w:r>
           </w:p>
         </w:tc>
@@ -743,7 +755,6 @@
             <w:vMerge/>
             <w:tcBorders>
               <w:left w:val="single" w:sz="12" w:space="0" w:color="auto"/>
-              <w:bottom w:val="single" w:sz="12" w:space="0" w:color="auto"/>
               <w:right w:val="single" w:sz="12" w:space="0" w:color="auto"/>
             </w:tcBorders>
             <w:vAlign w:val="center"/>
@@ -764,22 +775,21 @@
             <w:tcW w:w="1251" w:type="pct"/>
             <w:tcBorders>
               <w:left w:val="single" w:sz="12" w:space="0" w:color="auto"/>
-              <w:bottom w:val="single" w:sz="12" w:space="0" w:color="auto"/>
-            </w:tcBorders>
-            <w:vAlign w:val="center"/>
-          </w:tcPr>
-          <w:p>
-            <w:pPr>
-              <w:jc w:val="center"/>
-              <w:rPr>
-                <w:rFonts w:ascii="Times New Roman" w:hAnsi="Times New Roman" w:cs="Times New Roman"/>
-              </w:rPr>
-            </w:pPr>
-            <w:r>
-              <w:rPr>
-                <w:rFonts w:ascii="Times New Roman" w:hAnsi="Times New Roman" w:cs="Times New Roman"/>
-              </w:rPr>
-              <w:t>Timer Purpose</w:t>
+            </w:tcBorders>
+            <w:vAlign w:val="center"/>
+          </w:tcPr>
+          <w:p>
+            <w:pPr>
+              <w:jc w:val="center"/>
+              <w:rPr>
+                <w:rFonts w:ascii="Times New Roman" w:hAnsi="Times New Roman" w:cs="Times New Roman"/>
+              </w:rPr>
+            </w:pPr>
+            <w:r>
+              <w:rPr>
+                <w:rFonts w:ascii="Times New Roman" w:hAnsi="Times New Roman" w:cs="Times New Roman"/>
+              </w:rPr>
+              <w:t>Reload Count</w:t>
             </w:r>
           </w:p>
         </w:tc>
@@ -787,67 +797,24 @@
           <w:tcPr>
             <w:tcW w:w="2211" w:type="pct"/>
             <w:tcBorders>
-              <w:bottom w:val="single" w:sz="12" w:space="0" w:color="auto"/>
-              <w:right w:val="single" w:sz="12" w:space="0" w:color="auto"/>
-            </w:tcBorders>
-            <w:vAlign w:val="center"/>
-          </w:tcPr>
-          <w:p>
-            <w:pPr>
-              <w:jc w:val="center"/>
-              <w:rPr>
-                <w:rFonts w:ascii="Times New Roman" w:hAnsi="Times New Roman" w:cs="Times New Roman"/>
-              </w:rPr>
-            </w:pPr>
-            <w:r>
-              <w:rPr>
-                <w:rFonts w:ascii="Times New Roman" w:hAnsi="Times New Roman" w:cs="Times New Roman"/>
-              </w:rPr>
-              <w:t xml:space="preserve">Global interrupt </w:t>
-            </w:r>
-            <w:r>
-              <w:rPr>
-                <w:rFonts w:ascii="Times New Roman" w:hAnsi="Times New Roman" w:cs="Times New Roman"/>
-              </w:rPr>
-              <w:t>f</w:t>
-            </w:r>
-            <w:r>
-              <w:rPr>
-                <w:rFonts w:ascii="Times New Roman" w:hAnsi="Times New Roman" w:cs="Times New Roman"/>
-              </w:rPr>
-              <w:t xml:space="preserve">orces </w:t>
-            </w:r>
-            <w:r>
-              <w:rPr>
-                <w:rFonts w:ascii="Times New Roman" w:hAnsi="Times New Roman" w:cs="Times New Roman"/>
-              </w:rPr>
-              <w:t xml:space="preserve">the </w:t>
-            </w:r>
-            <w:r>
-              <w:rPr>
-                <w:rFonts w:ascii="Times New Roman" w:hAnsi="Times New Roman" w:cs="Times New Roman"/>
-              </w:rPr>
-              <w:t>DAC to progress to next bit through specified</w:t>
-            </w:r>
-            <w:r>
-              <w:rPr>
-                <w:rFonts w:ascii="Times New Roman" w:hAnsi="Times New Roman" w:cs="Times New Roman"/>
-              </w:rPr>
-              <w:t xml:space="preserve"> array.</w:t>
-            </w:r>
-          </w:p>
-          <w:p>
-            <w:pPr>
-              <w:jc w:val="center"/>
-              <w:rPr>
-                <w:rFonts w:ascii="Times New Roman" w:hAnsi="Times New Roman" w:cs="Times New Roman"/>
-              </w:rPr>
-            </w:pPr>
-            <w:r>
-              <w:rPr>
-                <w:rFonts w:ascii="Times New Roman" w:hAnsi="Times New Roman" w:cs="Times New Roman"/>
-              </w:rPr>
-              <w:t>method: bitToAudio()</w:t>
+              <w:right w:val="single" w:sz="12" w:space="0" w:color="auto"/>
+            </w:tcBorders>
+            <w:vAlign w:val="center"/>
+          </w:tcPr>
+          <w:p>
+            <w:pPr>
+              <w:jc w:val="center"/>
+              <w:rPr>
+                <w:rFonts w:ascii="Times New Roman" w:hAnsi="Times New Roman" w:cs="Times New Roman"/>
+              </w:rPr>
+            </w:pPr>
+            <w:r>
+              <w:rPr>
+                <w:rFonts w:ascii="Times New Roman" w:hAnsi="Times New Roman" w:cs="Times New Roman"/>
+                <w:sz w:val="28"/>
+                <w:szCs w:val="28"/>
+              </w:rPr>
+              <w:t>828</w:t>
             </w:r>
           </w:p>
         </w:tc>
@@ -880,76 +847,45 @@
         <w:tc>
           <w:tcPr>
             <w:tcW w:w="788" w:type="pct"/>
-            <w:vMerge w:val="restart"/>
-            <w:tcBorders>
-              <w:top w:val="single" w:sz="12" w:space="0" w:color="auto"/>
-              <w:left w:val="single" w:sz="12" w:space="0" w:color="auto"/>
-              <w:right w:val="single" w:sz="12" w:space="0" w:color="auto"/>
-            </w:tcBorders>
-            <w:vAlign w:val="center"/>
-          </w:tcPr>
-          <w:p>
-            <w:pPr>
-              <w:jc w:val="center"/>
-              <w:rPr>
-                <w:rFonts w:ascii="Times New Roman" w:hAnsi="Times New Roman" w:cs="Times New Roman"/>
-                <w:sz w:val="32"/>
-                <w:szCs w:val="32"/>
-              </w:rPr>
-            </w:pPr>
-            <w:r>
-              <w:rPr>
-                <w:rFonts w:ascii="Times New Roman" w:hAnsi="Times New Roman" w:cs="Times New Roman"/>
-                <w:sz w:val="32"/>
-                <w:szCs w:val="32"/>
-              </w:rPr>
-              <w:t>Tim</w:t>
-            </w:r>
-            <w:r>
-              <w:rPr>
-                <w:rFonts w:ascii="Times New Roman" w:hAnsi="Times New Roman" w:cs="Times New Roman"/>
-                <w:sz w:val="32"/>
-                <w:szCs w:val="32"/>
-              </w:rPr>
-              <w:t>4</w:t>
-            </w:r>
+            <w:vMerge/>
+            <w:tcBorders>
+              <w:left w:val="single" w:sz="12" w:space="0" w:color="auto"/>
+              <w:right w:val="single" w:sz="12" w:space="0" w:color="auto"/>
+            </w:tcBorders>
+            <w:vAlign w:val="center"/>
+          </w:tcPr>
+          <w:p>
+            <w:pPr>
+              <w:jc w:val="center"/>
+              <w:rPr>
+                <w:rFonts w:ascii="Times New Roman" w:hAnsi="Times New Roman" w:cs="Times New Roman"/>
+                <w:sz w:val="32"/>
+                <w:szCs w:val="32"/>
+              </w:rPr>
+            </w:pPr>
           </w:p>
         </w:tc>
         <w:tc>
           <w:tcPr>
             <w:tcW w:w="1251" w:type="pct"/>
             <w:tcBorders>
-              <w:top w:val="single" w:sz="12" w:space="0" w:color="auto"/>
-              <w:left w:val="single" w:sz="12" w:space="0" w:color="auto"/>
-            </w:tcBorders>
-            <w:vAlign w:val="center"/>
-          </w:tcPr>
-          <w:p>
-            <w:pPr>
-              <w:jc w:val="center"/>
-              <w:rPr>
-                <w:rFonts w:ascii="Times New Roman" w:hAnsi="Times New Roman" w:cs="Times New Roman"/>
-              </w:rPr>
-            </w:pPr>
-            <w:r>
-              <w:rPr>
-                <w:rFonts w:ascii="Times New Roman" w:hAnsi="Times New Roman" w:cs="Times New Roman"/>
-              </w:rPr>
-              <w:t>Pre-Scaler</w:t>
-            </w:r>
-          </w:p>
-          <w:p>
-            <w:pPr>
-              <w:jc w:val="center"/>
-              <w:rPr>
-                <w:rFonts w:ascii="Times New Roman" w:hAnsi="Times New Roman" w:cs="Times New Roman"/>
-              </w:rPr>
-            </w:pPr>
-            <w:r>
-              <w:rPr>
-                <w:rFonts w:ascii="Times New Roman" w:hAnsi="Times New Roman" w:cs="Times New Roman"/>
-              </w:rPr>
-              <w:t>(Effective Frequency)</w:t>
+              <w:left w:val="single" w:sz="12" w:space="0" w:color="auto"/>
+              <w:bottom w:val="single" w:sz="4" w:space="0" w:color="auto"/>
+            </w:tcBorders>
+            <w:vAlign w:val="center"/>
+          </w:tcPr>
+          <w:p>
+            <w:pPr>
+              <w:jc w:val="center"/>
+              <w:rPr>
+                <w:rFonts w:ascii="Times New Roman" w:hAnsi="Times New Roman" w:cs="Times New Roman"/>
+              </w:rPr>
+            </w:pPr>
+            <w:r>
+              <w:rPr>
+                <w:rFonts w:ascii="Times New Roman" w:hAnsi="Times New Roman" w:cs="Times New Roman"/>
+              </w:rPr>
+              <w:t>Timer Purpose</w:t>
             </w:r>
           </w:p>
         </w:tc>
@@ -957,18 +893,30 @@
           <w:tcPr>
             <w:tcW w:w="2211" w:type="pct"/>
             <w:tcBorders>
-              <w:top w:val="single" w:sz="12" w:space="0" w:color="auto"/>
-              <w:right w:val="single" w:sz="12" w:space="0" w:color="auto"/>
-            </w:tcBorders>
-            <w:vAlign w:val="center"/>
-          </w:tcPr>
-          <w:p>
-            <w:pPr>
-              <w:jc w:val="center"/>
-              <w:rPr>
-                <w:rFonts w:ascii="Times New Roman" w:hAnsi="Times New Roman" w:cs="Times New Roman"/>
-              </w:rPr>
-            </w:pPr>
+              <w:bottom w:val="single" w:sz="4" w:space="0" w:color="auto"/>
+              <w:right w:val="single" w:sz="12" w:space="0" w:color="auto"/>
+            </w:tcBorders>
+            <w:vAlign w:val="center"/>
+          </w:tcPr>
+          <w:p>
+            <w:pPr>
+              <w:jc w:val="center"/>
+              <w:rPr>
+                <w:rFonts w:ascii="Times New Roman" w:hAnsi="Times New Roman" w:cs="Times New Roman"/>
+              </w:rPr>
+            </w:pPr>
+            <w:r>
+              <w:rPr>
+                <w:rFonts w:ascii="Times New Roman" w:hAnsi="Times New Roman" w:cs="Times New Roman"/>
+              </w:rPr>
+              <w:t xml:space="preserve">Using Timer 3 global interrupt </w:t>
+            </w:r>
+            <w:r>
+              <w:rPr>
+                <w:rFonts w:ascii="Times New Roman" w:hAnsi="Times New Roman" w:cs="Times New Roman"/>
+              </w:rPr>
+              <w:t>to force correct baud rate on DAC output.</w:t>
+            </w:r>
           </w:p>
         </w:tc>
       </w:tr>
@@ -1003,6 +951,7 @@
             <w:vMerge/>
             <w:tcBorders>
               <w:left w:val="single" w:sz="12" w:space="0" w:color="auto"/>
+              <w:bottom w:val="single" w:sz="12" w:space="0" w:color="auto"/>
               <w:right w:val="single" w:sz="12" w:space="0" w:color="auto"/>
             </w:tcBorders>
             <w:vAlign w:val="center"/>
@@ -1023,21 +972,22 @@
             <w:tcW w:w="1251" w:type="pct"/>
             <w:tcBorders>
               <w:left w:val="single" w:sz="12" w:space="0" w:color="auto"/>
-            </w:tcBorders>
-            <w:vAlign w:val="center"/>
-          </w:tcPr>
-          <w:p>
-            <w:pPr>
-              <w:jc w:val="center"/>
-              <w:rPr>
-                <w:rFonts w:ascii="Times New Roman" w:hAnsi="Times New Roman" w:cs="Times New Roman"/>
-              </w:rPr>
-            </w:pPr>
-            <w:r>
-              <w:rPr>
-                <w:rFonts w:ascii="Times New Roman" w:hAnsi="Times New Roman" w:cs="Times New Roman"/>
-              </w:rPr>
-              <w:t>Reload Count</w:t>
+              <w:bottom w:val="single" w:sz="12" w:space="0" w:color="auto"/>
+            </w:tcBorders>
+            <w:vAlign w:val="center"/>
+          </w:tcPr>
+          <w:p>
+            <w:pPr>
+              <w:jc w:val="center"/>
+              <w:rPr>
+                <w:rFonts w:ascii="Times New Roman" w:hAnsi="Times New Roman" w:cs="Times New Roman"/>
+              </w:rPr>
+            </w:pPr>
+            <w:r>
+              <w:rPr>
+                <w:rFonts w:ascii="Times New Roman" w:hAnsi="Times New Roman" w:cs="Times New Roman"/>
+              </w:rPr>
+              <w:t>GPIO</w:t>
             </w:r>
           </w:p>
         </w:tc>
@@ -1045,17 +995,24 @@
           <w:tcPr>
             <w:tcW w:w="2211" w:type="pct"/>
             <w:tcBorders>
-              <w:right w:val="single" w:sz="12" w:space="0" w:color="auto"/>
-            </w:tcBorders>
-            <w:vAlign w:val="center"/>
-          </w:tcPr>
-          <w:p>
-            <w:pPr>
-              <w:jc w:val="center"/>
-              <w:rPr>
-                <w:rFonts w:ascii="Times New Roman" w:hAnsi="Times New Roman" w:cs="Times New Roman"/>
-              </w:rPr>
-            </w:pPr>
+              <w:bottom w:val="single" w:sz="12" w:space="0" w:color="auto"/>
+              <w:right w:val="single" w:sz="12" w:space="0" w:color="auto"/>
+            </w:tcBorders>
+            <w:vAlign w:val="center"/>
+          </w:tcPr>
+          <w:p>
+            <w:pPr>
+              <w:jc w:val="center"/>
+              <w:rPr>
+                <w:rFonts w:ascii="Times New Roman" w:hAnsi="Times New Roman" w:cs="Times New Roman"/>
+              </w:rPr>
+            </w:pPr>
+            <w:r>
+              <w:rPr>
+                <w:rFonts w:ascii="Times New Roman" w:hAnsi="Times New Roman" w:cs="Times New Roman"/>
+              </w:rPr>
+              <w:t>None</w:t>
+            </w:r>
           </w:p>
         </w:tc>
       </w:tr>
@@ -1069,6 +1026,364 @@
             <w:vMerge/>
             <w:tcBorders>
               <w:left w:val="single" w:sz="12" w:space="0" w:color="auto"/>
+              <w:right w:val="single" w:sz="12" w:space="0" w:color="auto"/>
+            </w:tcBorders>
+            <w:vAlign w:val="center"/>
+          </w:tcPr>
+          <w:p>
+            <w:pPr>
+              <w:jc w:val="center"/>
+              <w:rPr>
+                <w:rFonts w:ascii="Times New Roman" w:hAnsi="Times New Roman" w:cs="Times New Roman"/>
+                <w:sz w:val="32"/>
+                <w:szCs w:val="32"/>
+              </w:rPr>
+            </w:pPr>
+          </w:p>
+        </w:tc>
+        <w:tc>
+          <w:tcPr>
+            <w:tcW w:w="788" w:type="pct"/>
+            <w:vMerge w:val="restart"/>
+            <w:tcBorders>
+              <w:top w:val="single" w:sz="12" w:space="0" w:color="auto"/>
+              <w:left w:val="single" w:sz="12" w:space="0" w:color="auto"/>
+              <w:right w:val="single" w:sz="12" w:space="0" w:color="auto"/>
+            </w:tcBorders>
+            <w:vAlign w:val="center"/>
+          </w:tcPr>
+          <w:p>
+            <w:pPr>
+              <w:jc w:val="center"/>
+              <w:rPr>
+                <w:rFonts w:ascii="Times New Roman" w:hAnsi="Times New Roman" w:cs="Times New Roman"/>
+                <w:sz w:val="32"/>
+                <w:szCs w:val="32"/>
+              </w:rPr>
+            </w:pPr>
+            <w:r>
+              <w:rPr>
+                <w:rFonts w:ascii="Times New Roman" w:hAnsi="Times New Roman" w:cs="Times New Roman"/>
+                <w:sz w:val="32"/>
+                <w:szCs w:val="32"/>
+              </w:rPr>
+              <w:t>Tim5</w:t>
+            </w:r>
+          </w:p>
+        </w:tc>
+        <w:tc>
+          <w:tcPr>
+            <w:tcW w:w="1251" w:type="pct"/>
+            <w:tcBorders>
+              <w:top w:val="single" w:sz="12" w:space="0" w:color="auto"/>
+              <w:left w:val="single" w:sz="12" w:space="0" w:color="auto"/>
+            </w:tcBorders>
+            <w:vAlign w:val="center"/>
+          </w:tcPr>
+          <w:p>
+            <w:pPr>
+              <w:jc w:val="center"/>
+              <w:rPr>
+                <w:rFonts w:ascii="Times New Roman" w:hAnsi="Times New Roman" w:cs="Times New Roman"/>
+              </w:rPr>
+            </w:pPr>
+            <w:r>
+              <w:rPr>
+                <w:rFonts w:ascii="Times New Roman" w:hAnsi="Times New Roman" w:cs="Times New Roman"/>
+              </w:rPr>
+              <w:t>Pre-Scaler</w:t>
+            </w:r>
+          </w:p>
+          <w:p>
+            <w:pPr>
+              <w:jc w:val="center"/>
+              <w:rPr>
+                <w:rFonts w:ascii="Times New Roman" w:hAnsi="Times New Roman" w:cs="Times New Roman"/>
+              </w:rPr>
+            </w:pPr>
+            <w:r>
+              <w:rPr>
+                <w:rFonts w:ascii="Times New Roman" w:hAnsi="Times New Roman" w:cs="Times New Roman"/>
+              </w:rPr>
+              <w:t>(Effective Frequency)</w:t>
+            </w:r>
+          </w:p>
+        </w:tc>
+        <w:tc>
+          <w:tcPr>
+            <w:tcW w:w="2211" w:type="pct"/>
+            <w:tcBorders>
+              <w:top w:val="single" w:sz="12" w:space="0" w:color="auto"/>
+              <w:right w:val="single" w:sz="12" w:space="0" w:color="auto"/>
+            </w:tcBorders>
+            <w:vAlign w:val="center"/>
+          </w:tcPr>
+          <w:p>
+            <w:pPr>
+              <w:jc w:val="center"/>
+              <w:rPr>
+                <w:rFonts w:ascii="Times New Roman" w:hAnsi="Times New Roman" w:cs="Times New Roman"/>
+              </w:rPr>
+            </w:pPr>
+            <w:r>
+              <w:rPr>
+                <w:rFonts w:ascii="Times New Roman" w:hAnsi="Times New Roman" w:cs="Times New Roman"/>
+                <w:sz w:val="28"/>
+                <w:szCs w:val="28"/>
+              </w:rPr>
+              <w:t>2</w:t>
+            </w:r>
+            <w:r>
+              <w:rPr>
+                <w:rFonts w:ascii="Times New Roman" w:hAnsi="Times New Roman" w:cs="Times New Roman"/>
+                <w:sz w:val="28"/>
+                <w:szCs w:val="28"/>
+              </w:rPr>
+              <w:t>-1</w:t>
+            </w:r>
+            <w:r>
+              <w:rPr>
+                <w:rFonts w:ascii="Times New Roman" w:hAnsi="Times New Roman" w:cs="Times New Roman"/>
+                <w:i/>
+                <w:iCs/>
+                <w:sz w:val="28"/>
+                <w:szCs w:val="28"/>
+              </w:rPr>
+              <w:t xml:space="preserve"> (</w:t>
+            </w:r>
+            <w:r>
+              <w:rPr>
+                <w:rFonts w:ascii="Times New Roman" w:hAnsi="Times New Roman" w:cs="Times New Roman"/>
+                <w:i/>
+                <w:iCs/>
+                <w:sz w:val="28"/>
+                <w:szCs w:val="28"/>
+              </w:rPr>
+              <w:t>40</w:t>
+            </w:r>
+            <w:r>
+              <w:rPr>
+                <w:rFonts w:ascii="Times New Roman" w:hAnsi="Times New Roman" w:cs="Times New Roman"/>
+                <w:i/>
+                <w:iCs/>
+                <w:sz w:val="28"/>
+                <w:szCs w:val="28"/>
+              </w:rPr>
+              <w:t>MHz)</w:t>
+            </w:r>
+          </w:p>
+        </w:tc>
+      </w:tr>
+      <w:tr>
+        <w:trPr>
+          <w:trHeight w:val="864"/>
+        </w:trPr>
+        <w:tc>
+          <w:tcPr>
+            <w:tcW w:w="750" w:type="pct"/>
+            <w:vMerge/>
+            <w:tcBorders>
+              <w:left w:val="single" w:sz="12" w:space="0" w:color="auto"/>
+              <w:right w:val="single" w:sz="12" w:space="0" w:color="auto"/>
+            </w:tcBorders>
+            <w:vAlign w:val="center"/>
+          </w:tcPr>
+          <w:p>
+            <w:pPr>
+              <w:jc w:val="center"/>
+              <w:rPr>
+                <w:rFonts w:ascii="Times New Roman" w:hAnsi="Times New Roman" w:cs="Times New Roman"/>
+                <w:sz w:val="32"/>
+                <w:szCs w:val="32"/>
+              </w:rPr>
+            </w:pPr>
+          </w:p>
+        </w:tc>
+        <w:tc>
+          <w:tcPr>
+            <w:tcW w:w="788" w:type="pct"/>
+            <w:vMerge/>
+            <w:tcBorders>
+              <w:left w:val="single" w:sz="12" w:space="0" w:color="auto"/>
+              <w:right w:val="single" w:sz="12" w:space="0" w:color="auto"/>
+            </w:tcBorders>
+            <w:vAlign w:val="center"/>
+          </w:tcPr>
+          <w:p>
+            <w:pPr>
+              <w:jc w:val="center"/>
+              <w:rPr>
+                <w:rFonts w:ascii="Times New Roman" w:hAnsi="Times New Roman" w:cs="Times New Roman"/>
+                <w:sz w:val="32"/>
+                <w:szCs w:val="32"/>
+              </w:rPr>
+            </w:pPr>
+          </w:p>
+        </w:tc>
+        <w:tc>
+          <w:tcPr>
+            <w:tcW w:w="1251" w:type="pct"/>
+            <w:tcBorders>
+              <w:left w:val="single" w:sz="12" w:space="0" w:color="auto"/>
+            </w:tcBorders>
+            <w:vAlign w:val="center"/>
+          </w:tcPr>
+          <w:p>
+            <w:pPr>
+              <w:jc w:val="center"/>
+              <w:rPr>
+                <w:rFonts w:ascii="Times New Roman" w:hAnsi="Times New Roman" w:cs="Times New Roman"/>
+              </w:rPr>
+            </w:pPr>
+            <w:r>
+              <w:rPr>
+                <w:rFonts w:ascii="Times New Roman" w:hAnsi="Times New Roman" w:cs="Times New Roman"/>
+              </w:rPr>
+              <w:t>Reload Count</w:t>
+            </w:r>
+          </w:p>
+        </w:tc>
+        <w:tc>
+          <w:tcPr>
+            <w:tcW w:w="2211" w:type="pct"/>
+            <w:tcBorders>
+              <w:right w:val="single" w:sz="12" w:space="0" w:color="auto"/>
+            </w:tcBorders>
+            <w:vAlign w:val="center"/>
+          </w:tcPr>
+          <w:p>
+            <w:pPr>
+              <w:jc w:val="center"/>
+              <w:rPr>
+                <w:rFonts w:ascii="Times New Roman" w:hAnsi="Times New Roman" w:cs="Times New Roman"/>
+              </w:rPr>
+            </w:pPr>
+            <w:r>
+              <w:rPr>
+                <w:rFonts w:ascii="Times New Roman" w:hAnsi="Times New Roman" w:cs="Times New Roman"/>
+                <w:sz w:val="28"/>
+                <w:szCs w:val="28"/>
+              </w:rPr>
+              <w:t>N/A</w:t>
+            </w:r>
+          </w:p>
+        </w:tc>
+      </w:tr>
+      <w:tr>
+        <w:trPr>
+          <w:trHeight w:val="864"/>
+        </w:trPr>
+        <w:tc>
+          <w:tcPr>
+            <w:tcW w:w="750" w:type="pct"/>
+            <w:vMerge/>
+            <w:tcBorders>
+              <w:left w:val="single" w:sz="12" w:space="0" w:color="auto"/>
+              <w:right w:val="single" w:sz="12" w:space="0" w:color="auto"/>
+            </w:tcBorders>
+            <w:vAlign w:val="center"/>
+          </w:tcPr>
+          <w:p>
+            <w:pPr>
+              <w:jc w:val="center"/>
+              <w:rPr>
+                <w:rFonts w:ascii="Times New Roman" w:hAnsi="Times New Roman" w:cs="Times New Roman"/>
+                <w:sz w:val="32"/>
+                <w:szCs w:val="32"/>
+              </w:rPr>
+            </w:pPr>
+          </w:p>
+        </w:tc>
+        <w:tc>
+          <w:tcPr>
+            <w:tcW w:w="788" w:type="pct"/>
+            <w:vMerge/>
+            <w:tcBorders>
+              <w:left w:val="single" w:sz="12" w:space="0" w:color="auto"/>
+              <w:right w:val="single" w:sz="12" w:space="0" w:color="auto"/>
+            </w:tcBorders>
+            <w:vAlign w:val="center"/>
+          </w:tcPr>
+          <w:p>
+            <w:pPr>
+              <w:jc w:val="center"/>
+              <w:rPr>
+                <w:rFonts w:ascii="Times New Roman" w:hAnsi="Times New Roman" w:cs="Times New Roman"/>
+                <w:sz w:val="32"/>
+                <w:szCs w:val="32"/>
+              </w:rPr>
+            </w:pPr>
+          </w:p>
+        </w:tc>
+        <w:tc>
+          <w:tcPr>
+            <w:tcW w:w="1251" w:type="pct"/>
+            <w:tcBorders>
+              <w:left w:val="single" w:sz="12" w:space="0" w:color="auto"/>
+            </w:tcBorders>
+            <w:vAlign w:val="center"/>
+          </w:tcPr>
+          <w:p>
+            <w:pPr>
+              <w:jc w:val="center"/>
+              <w:rPr>
+                <w:rFonts w:ascii="Times New Roman" w:hAnsi="Times New Roman" w:cs="Times New Roman"/>
+              </w:rPr>
+            </w:pPr>
+            <w:r>
+              <w:rPr>
+                <w:rFonts w:ascii="Times New Roman" w:hAnsi="Times New Roman" w:cs="Times New Roman"/>
+              </w:rPr>
+              <w:t>Timer Purpose</w:t>
+            </w:r>
+          </w:p>
+        </w:tc>
+        <w:tc>
+          <w:tcPr>
+            <w:tcW w:w="2211" w:type="pct"/>
+            <w:tcBorders>
+              <w:right w:val="single" w:sz="12" w:space="0" w:color="auto"/>
+            </w:tcBorders>
+            <w:vAlign w:val="center"/>
+          </w:tcPr>
+          <w:p>
+            <w:pPr>
+              <w:jc w:val="center"/>
+              <w:rPr>
+                <w:rFonts w:ascii="Times New Roman" w:hAnsi="Times New Roman" w:cs="Times New Roman"/>
+              </w:rPr>
+            </w:pPr>
+            <w:r>
+              <w:rPr>
+                <w:rFonts w:ascii="Times New Roman" w:hAnsi="Times New Roman" w:cs="Times New Roman"/>
+              </w:rPr>
+              <w:t xml:space="preserve">NOT USED IN </w:t>
+            </w:r>
+            <w:r>
+              <w:rPr>
+                <w:rFonts w:ascii="Times New Roman" w:hAnsi="Times New Roman" w:cs="Times New Roman"/>
+              </w:rPr>
+              <w:t xml:space="preserve">TRANSMISSION </w:t>
+            </w:r>
+            <w:r>
+              <w:rPr>
+                <w:rFonts w:ascii="Times New Roman" w:hAnsi="Times New Roman" w:cs="Times New Roman"/>
+              </w:rPr>
+              <w:t>LOGIC</w:t>
+            </w:r>
+          </w:p>
+        </w:tc>
+      </w:tr>
+      <w:tr>
+        <w:trPr>
+          <w:trHeight w:val="864"/>
+        </w:trPr>
+        <w:tc>
+          <w:tcPr>
+            <w:tcW w:w="750" w:type="pct"/>
+            <w:vMerge/>
+            <w:tcBorders>
+              <w:left w:val="single" w:sz="12" w:space="0" w:color="auto"/>
               <w:bottom w:val="single" w:sz="12" w:space="0" w:color="auto"/>
               <w:right w:val="single" w:sz="12" w:space="0" w:color="auto"/>
             </w:tcBorders>
@@ -1127,7 +1442,7 @@
               <w:rPr>
                 <w:rFonts w:ascii="Times New Roman" w:hAnsi="Times New Roman" w:cs="Times New Roman"/>
               </w:rPr>
-              <w:t>Timer Purpose</w:t>
+              <w:t>GPIO</w:t>
             </w:r>
           </w:p>
         </w:tc>
@@ -1147,6 +1462,12 @@
                 <w:rFonts w:ascii="Times New Roman" w:hAnsi="Times New Roman" w:cs="Times New Roman"/>
               </w:rPr>
             </w:pPr>
+            <w:r>
+              <w:rPr>
+                <w:rFonts w:ascii="Times New Roman" w:hAnsi="Times New Roman" w:cs="Times New Roman"/>
+              </w:rPr>
+              <w:t>PA15 (No Input/Output)</w:t>
+            </w:r>
           </w:p>
         </w:tc>
       </w:tr>
@@ -1739,7 +2060,19 @@
               <w:rPr>
                 <w:rFonts w:ascii="Times New Roman" w:hAnsi="Times New Roman" w:cs="Times New Roman"/>
               </w:rPr>
-              <w:t>None</w:t>
+              <w:t xml:space="preserve">PA15 (No </w:t>
+            </w:r>
+            <w:r>
+              <w:rPr>
+                <w:rFonts w:ascii="Times New Roman" w:hAnsi="Times New Roman" w:cs="Times New Roman"/>
+              </w:rPr>
+              <w:t>Input/</w:t>
+            </w:r>
+            <w:r>
+              <w:rPr>
+                <w:rFonts w:ascii="Times New Roman" w:hAnsi="Times New Roman" w:cs="Times New Roman"/>
+              </w:rPr>
+              <w:t xml:space="preserve">Output) </w:t>
             </w:r>
           </w:p>
         </w:tc>
@@ -1980,7 +2313,7 @@
                 <w:sz w:val="28"/>
                 <w:szCs w:val="28"/>
               </w:rPr>
-              <w:t>104</w:t>
+              <w:t>N/A</w:t>
             </w:r>
           </w:p>
         </w:tc>
@@ -2075,7 +2408,7 @@
               <w:rPr>
                 <w:rFonts w:ascii="Times New Roman" w:hAnsi="Times New Roman" w:cs="Times New Roman"/>
               </w:rPr>
-              <w:t>Currently forces a global interrupt to ensure valid frequencies are still coming in.</w:t>
+              <w:t>NOT USED IN RECEIVING LOGIC</w:t>
             </w:r>
           </w:p>
         </w:tc>
@@ -2235,7 +2568,7 @@
                 <w:sz w:val="32"/>
                 <w:szCs w:val="32"/>
               </w:rPr>
-              <w:t>4</w:t>
+              <w:t>5</w:t>
             </w:r>
           </w:p>
         </w:tc>
@@ -2432,7 +2765,7 @@
                 <w:sz w:val="28"/>
                 <w:szCs w:val="28"/>
               </w:rPr>
-              <w:t>65535</w:t>
+              <w:t>4294967295</w:t>
             </w:r>
             <w:r>
               <w:rPr>
@@ -2547,25 +2880,37 @@
               <w:rPr>
                 <w:rFonts w:ascii="Times New Roman" w:hAnsi="Times New Roman" w:cs="Times New Roman"/>
               </w:rPr>
-              <w:t>4</w:t>
-            </w:r>
-            <w:r>
-              <w:rPr>
-                <w:rFonts w:ascii="Times New Roman" w:hAnsi="Times New Roman" w:cs="Times New Roman"/>
-              </w:rPr>
-              <w:t xml:space="preserve"> in input capture mode. This timestamps the time rising edges occur for Timer </w:t>
-            </w:r>
-            <w:r>
-              <w:rPr>
-                <w:rFonts w:ascii="Times New Roman" w:hAnsi="Times New Roman" w:cs="Times New Roman"/>
-              </w:rPr>
-              <w:t>2</w:t>
-            </w:r>
-            <w:r>
-              <w:rPr>
-                <w:rFonts w:ascii="Times New Roman" w:hAnsi="Times New Roman" w:cs="Times New Roman"/>
-              </w:rPr>
-              <w:t xml:space="preserve"> output compare.</w:t>
+              <w:t>5</w:t>
+            </w:r>
+            <w:r>
+              <w:rPr>
+                <w:rFonts w:ascii="Times New Roman" w:hAnsi="Times New Roman" w:cs="Times New Roman"/>
+              </w:rPr>
+              <w:t xml:space="preserve"> in input capture mode. This timestamps the time rising </w:t>
+            </w:r>
+            <w:r>
+              <w:rPr>
+                <w:rFonts w:ascii="Times New Roman" w:hAnsi="Times New Roman" w:cs="Times New Roman"/>
+              </w:rPr>
+              <w:t xml:space="preserve">and falling </w:t>
+            </w:r>
+            <w:r>
+              <w:rPr>
+                <w:rFonts w:ascii="Times New Roman" w:hAnsi="Times New Roman" w:cs="Times New Roman"/>
+              </w:rPr>
+              <w:t xml:space="preserve">edges </w:t>
+            </w:r>
+            <w:r>
+              <w:rPr>
+                <w:rFonts w:ascii="Times New Roman" w:hAnsi="Times New Roman" w:cs="Times New Roman"/>
+              </w:rPr>
+              <w:t xml:space="preserve">that </w:t>
+            </w:r>
+            <w:r>
+              <w:rPr>
+                <w:rFonts w:ascii="Times New Roman" w:hAnsi="Times New Roman" w:cs="Times New Roman"/>
+              </w:rPr>
+              <w:t>occur for Timer 2 output compare.</w:t>
             </w:r>
           </w:p>
         </w:tc>
@@ -2662,7 +3007,31 @@
               <w:rPr>
                 <w:rFonts w:ascii="Times New Roman" w:hAnsi="Times New Roman" w:cs="Times New Roman"/>
               </w:rPr>
-              <w:t>PB6 / D10</w:t>
+              <w:t>P</w:t>
+            </w:r>
+            <w:r>
+              <w:rPr>
+                <w:rFonts w:ascii="Times New Roman" w:hAnsi="Times New Roman" w:cs="Times New Roman"/>
+              </w:rPr>
+              <w:t>A0</w:t>
+            </w:r>
+            <w:r>
+              <w:rPr>
+                <w:rFonts w:ascii="Times New Roman" w:hAnsi="Times New Roman" w:cs="Times New Roman"/>
+              </w:rPr>
+              <w:t xml:space="preserve"> / </w:t>
+            </w:r>
+            <w:r>
+              <w:rPr>
+                <w:rFonts w:ascii="Times New Roman" w:hAnsi="Times New Roman" w:cs="Times New Roman"/>
+              </w:rPr>
+              <w:t>A0</w:t>
+            </w:r>
+            <w:r>
+              <w:rPr>
+                <w:rFonts w:ascii="Times New Roman" w:hAnsi="Times New Roman" w:cs="Times New Roman"/>
+              </w:rPr>
+              <w:t xml:space="preserve"> (Input Trigger)</w:t>
             </w:r>
           </w:p>
         </w:tc>
@@ -3081,6 +3450,7 @@
   <w:style w:type="character" w:default="1" w:styleId="DefaultParagraphFont">
     <w:name w:val="Default Paragraph Font"/>
     <w:uiPriority w:val="1"/>
+    <w:semiHidden/>
     <w:unhideWhenUsed/>
   </w:style>
   <w:style w:type="table" w:default="1" w:styleId="TableNormal">

</xml_diff>